<commit_message>
Fixed issue with duplicate parents
</commit_message>
<xml_diff>
--- a/docs/User Research/Yaya Ethics Approval - Interview Information Sheet.docx
+++ b/docs/User Research/Yaya Ethics Approval - Interview Information Sheet.docx
@@ -261,10 +261,7 @@
         <w:t>interested students from the Australian National University.</w:t>
       </w:r>
       <w:r>
-        <w:t xml:space="preserve"> </w:t>
-      </w:r>
-      <w:r>
-        <w:t>There will be approximately 30 participant</w:t>
+        <w:t xml:space="preserve"> There will be approximately 30 participant</w:t>
       </w:r>
       <w:r>
         <w:t xml:space="preserve">s total. </w:t>
@@ -396,18 +393,10 @@
         <w:t xml:space="preserve"> </w:t>
       </w:r>
       <w:r>
-        <w:t xml:space="preserve">Your </w:t>
-      </w:r>
-      <w:proofErr w:type="spellStart"/>
-      <w:r>
-        <w:t>pa</w:t>
-      </w:r>
-      <w:r>
-        <w:t>rticipation i</w:t>
-      </w:r>
-      <w:proofErr w:type="spellEnd"/>
-      <w:r>
-        <w:t xml:space="preserve">n this project is voluntary and you may, </w:t>
+        <w:t>Your pa</w:t>
+      </w:r>
+      <w:r>
+        <w:t xml:space="preserve">rticipation in this project is voluntary and you may, </w:t>
       </w:r>
       <w:r>
         <w:t>without negative consequences</w:t>
@@ -955,8 +944,6 @@
           <w:color w:val="0000FF"/>
         </w:rPr>
       </w:pPr>
-      <w:bookmarkStart w:id="0" w:name="_GoBack"/>
-      <w:bookmarkEnd w:id="0"/>
     </w:p>
     <w:p>
       <w:pPr>
@@ -1261,10 +1248,89 @@
       </w:r>
       <w:r>
         <w:rPr>
-          <w:b/>
-        </w:rPr>
-        <w:t xml:space="preserve"> </w:t>
-      </w:r>
+          <w:bCs/>
+        </w:rPr>
+        <w:t xml:space="preserve"> The results of each oral interview - including all recordings - will be uploaded to the ANU server</w:t>
+      </w:r>
+      <w:r>
+        <w:rPr>
+          <w:bCs/>
+        </w:rPr>
+        <w:t xml:space="preserve"> through</w:t>
+      </w:r>
+      <w:r>
+        <w:rPr>
+          <w:bCs/>
+        </w:rPr>
+        <w:t xml:space="preserve"> my ANU OneDrive account. </w:t>
+      </w:r>
+      <w:r>
+        <w:rPr>
+          <w:bCs/>
+        </w:rPr>
+        <w:t xml:space="preserve">Upon completion of the study, the feedback and results compiled </w:t>
+      </w:r>
+      <w:r>
+        <w:rPr>
+          <w:bCs/>
+        </w:rPr>
+        <w:t xml:space="preserve">from the study </w:t>
+      </w:r>
+      <w:r>
+        <w:rPr>
+          <w:bCs/>
+        </w:rPr>
+        <w:t xml:space="preserve">will be moved to and made available on my personal ANU OneDrive, with the data de-identified for confidentiality and </w:t>
+      </w:r>
+      <w:proofErr w:type="gramStart"/>
+      <w:r>
+        <w:rPr>
+          <w:bCs/>
+        </w:rPr>
+        <w:t>password-protected</w:t>
+      </w:r>
+      <w:proofErr w:type="gramEnd"/>
+      <w:r>
+        <w:rPr>
+          <w:bCs/>
+        </w:rPr>
+        <w:t xml:space="preserve">. The results will be available at this link: </w:t>
+      </w:r>
+      <w:hyperlink r:id="rId8" w:history="1">
+        <w:r>
+          <w:rPr>
+            <w:rStyle w:val="Hyperlink"/>
+            <w:bCs/>
+          </w:rPr>
+          <w:t>http://bit.ly/2PKA8cG</w:t>
+        </w:r>
+      </w:hyperlink>
+      <w:r>
+        <w:rPr>
+          <w:bCs/>
+        </w:rPr>
+        <w:t xml:space="preserve">, with the password: </w:t>
+      </w:r>
+      <w:proofErr w:type="spellStart"/>
+      <w:r>
+        <w:rPr>
+          <w:bCs/>
+        </w:rPr>
+        <w:t>greekgraphs</w:t>
+      </w:r>
+      <w:bookmarkStart w:id="0" w:name="_GoBack"/>
+      <w:bookmarkEnd w:id="0"/>
+      <w:proofErr w:type="spellEnd"/>
+    </w:p>
+    <w:p>
+      <w:pPr>
+        <w:pStyle w:val="ListParagraph"/>
+        <w:numPr>
+          <w:ilvl w:val="0"/>
+          <w:numId w:val="6"/>
+        </w:numPr>
+        <w:outlineLvl w:val="3"/>
+      </w:pPr>
       <w:r>
         <w:rPr>
           <w:bCs/>
@@ -1468,7 +1534,7 @@
       <w:r>
         <w:t>: Yaya Lu, 0458913631 (</w:t>
       </w:r>
-      <w:hyperlink r:id="rId8" w:history="1">
+      <w:hyperlink r:id="rId9" w:history="1">
         <w:r>
           <w:rPr>
             <w:rStyle w:val="Hyperlink"/>
@@ -1494,7 +1560,7 @@
       <w:r>
         <w:t>: Dr. Greta Hawes (</w:t>
       </w:r>
-      <w:hyperlink r:id="rId9" w:history="1">
+      <w:hyperlink r:id="rId10" w:history="1">
         <w:r>
           <w:rPr>
             <w:rStyle w:val="Hyperlink"/>
@@ -1505,7 +1571,7 @@
       <w:r>
         <w:t>) and Dr. Ben Swift (</w:t>
       </w:r>
-      <w:hyperlink r:id="rId10" w:history="1">
+      <w:hyperlink r:id="rId11" w:history="1">
         <w:r>
           <w:rPr>
             <w:rStyle w:val="Hyperlink"/>
@@ -1619,6 +1685,7 @@
         <w:br/>
       </w:r>
       <w:r>
+        <w:lastRenderedPageBreak/>
         <w:t>The Australian National University</w:t>
       </w:r>
       <w:r>
@@ -1639,7 +1706,7 @@
       <w:r>
         <w:t xml:space="preserve">Email: </w:t>
       </w:r>
-      <w:hyperlink r:id="rId11" w:history="1">
+      <w:hyperlink r:id="rId12" w:history="1">
         <w:r>
           <w:rPr>
             <w:rStyle w:val="Hyperlink"/>
@@ -1656,8 +1723,8 @@
       </w:pPr>
     </w:p>
     <w:sectPr>
-      <w:headerReference w:type="default" r:id="rId12"/>
-      <w:headerReference w:type="first" r:id="rId13"/>
+      <w:headerReference w:type="default" r:id="rId13"/>
+      <w:headerReference w:type="first" r:id="rId14"/>
       <w:pgSz w:w="12240" w:h="15840"/>
       <w:pgMar w:top="720" w:right="720" w:bottom="720" w:left="720" w:header="0" w:footer="720" w:gutter="0"/>
       <w:cols w:space="720"/>
@@ -3283,7 +3350,7 @@
       </w:pPr>
     </w:pPrDefault>
   </w:docDefaults>
-  <w:latentStyles w:defLockedState="0" w:defUIPriority="99" w:defSemiHidden="0" w:defUnhideWhenUsed="0" w:defQFormat="0" w:count="377">
+  <w:latentStyles w:defLockedState="0" w:defUIPriority="99" w:defSemiHidden="0" w:defUnhideWhenUsed="0" w:defQFormat="0" w:count="376">
     <w:lsdException w:name="Normal" w:uiPriority="0" w:qFormat="1"/>
     <w:lsdException w:name="heading 1" w:uiPriority="9" w:qFormat="1"/>
     <w:lsdException w:name="heading 2" w:semiHidden="1" w:uiPriority="9" w:unhideWhenUsed="1" w:qFormat="1"/>
@@ -3660,7 +3727,6 @@
     <w:lsdException w:name="Hashtag" w:semiHidden="1" w:unhideWhenUsed="1"/>
     <w:lsdException w:name="Unresolved Mention" w:semiHidden="1" w:unhideWhenUsed="1"/>
     <w:lsdException w:name="Smart Link" w:semiHidden="1" w:unhideWhenUsed="1"/>
-    <w:lsdException w:name="Smart Link Error" w:semiHidden="1" w:unhideWhenUsed="1"/>
   </w:latentStyles>
   <w:style w:type="paragraph" w:default="1" w:styleId="Normal">
     <w:name w:val="Normal"/>

</xml_diff>